<commit_message>
render to doc works
</commit_message>
<xml_diff>
--- a/project-overview.docx
+++ b/project-overview.docx
@@ -33,7 +33,7 @@
         <w:pStyle w:val="BodyText"/>
       </w:pPr>
       <w:r>
-        <w:t xml:space="preserve">This project aims to develop a closed-loop system capable of delivering low-level transcutaneous electrical stimuli (TES) when respiratory depression is detected. The trigger for detecting respiratory depression will be derived from a transcutaneous carbon dioxide (TcCO</w:t>
+        <w:t xml:space="preserve">This project aims to develop a closed-loop system capable of delivering low-level peripheral electrical stimuli (PES) when respiratory depression is detected. The trigger for detecting respiratory depression will be derived from a transcutaneous carbon dioxide (TcCO</w:t>
       </w:r>
       <w:r>
         <w:rPr>
@@ -42,7 +42,7 @@
         <w:t xml:space="preserve">2</w:t>
       </w:r>
       <w:r>
-        <w:t xml:space="preserve">) monitoring system. Specifically, the TES will be triggered when the rise in TcCO</w:t>
+        <w:t xml:space="preserve">) monitoring system. Specifically, the PES will be triggered when the rise in TcCO</w:t>
       </w:r>
       <w:r>
         <w:rPr>
@@ -62,19 +62,25 @@
         <w:pStyle w:val="BodyText"/>
       </w:pPr>
       <w:r>
-        <w:t xml:space="preserve">Prior studies have confirmed the safety of applying peripheral transcutaneous electrical stimulation in a similar setting.</w:t>
-      </w:r>
-      <w:r>
-        <w:t xml:space="preserve">(Smith et al. 2019; Suen and Chung 2019)</w:t>
+        <w:t xml:space="preserve">Prior studies have confirmed the safety of applying peripheral electrical stimulation in a similar setting.</w:t>
+      </w:r>
+      <w:r>
+        <w:rPr>
+          <w:vertAlign w:val="superscript"/>
+        </w:rPr>
+        <w:t xml:space="preserve">1,2</w:t>
       </w:r>
       <w:r>
         <w:t xml:space="preserve"> </w:t>
       </w:r>
       <w:r>
-        <w:t xml:space="preserve">Recently, a randomized controlled trial of TES was undertaken for 106 post-operative patients with obstructive sleep apnea. There were no adverse events related to the use of TES in this study.</w:t>
-      </w:r>
-      <w:r>
-        <w:t xml:space="preserve">(Smith et al. 2019)</w:t>
+        <w:t xml:space="preserve">Recently, a randomized controlled trial of PES was undertaken for 106 post-operative patients with obstructive sleep apnea. There were no adverse events related to the use of PES in this study.</w:t>
+      </w:r>
+      <w:r>
+        <w:rPr>
+          <w:vertAlign w:val="superscript"/>
+        </w:rPr>
+        <w:t xml:space="preserve">1</w:t>
       </w:r>
       <w:r>
         <w:t xml:space="preserve"> </w:t>
@@ -83,16 +89,22 @@
         <w:t xml:space="preserve">Results of the study also demonstrated initial evidence for the efficacy of this approach.</w:t>
       </w:r>
       <w:r>
-        <w:t xml:space="preserve">(Smith et al. 2019)</w:t>
+        <w:rPr>
+          <w:vertAlign w:val="superscript"/>
+        </w:rPr>
+        <w:t xml:space="preserve">1</w:t>
       </w:r>
       <w:r>
         <w:t xml:space="preserve"> </w:t>
       </w:r>
       <w:r>
-        <w:t xml:space="preserve">Patients with obstructive sleep apnea who were randomized to receive TES had reduced duration and magnitude of hypoxemia during their stay in the post-anesthetic care unit.</w:t>
-      </w:r>
-      <w:r>
-        <w:t xml:space="preserve">(Smith et al. 2019)</w:t>
+        <w:t xml:space="preserve">Patients with obstructive sleep apnea who were randomized to receive PES had reduced duration and magnitude of hypoxemia during their stay in the post-anesthetic care unit.</w:t>
+      </w:r>
+      <w:r>
+        <w:rPr>
+          <w:vertAlign w:val="superscript"/>
+        </w:rPr>
+        <w:t xml:space="preserve">1</w:t>
       </w:r>
     </w:p>
     <w:p>
@@ -100,7 +112,7 @@
         <w:pStyle w:val="BodyText"/>
       </w:pPr>
       <w:r>
-        <w:t xml:space="preserve">Although there are similarities between this previous study and our plans for the application of TES for respiratory depression during procedural sedation, there are some significant differences to consider. First, it will be essential to ensure that the application of TES does not</w:t>
+        <w:t xml:space="preserve">Although there are similarities between this previous study and our plans for the application of PES for respiratory depression during procedural sedation, there are some significant differences to consider. First, it will be essential to ensure that the application of PES does not</w:t>
       </w:r>
       <w:r>
         <w:t xml:space="preserve"> </w:t>
@@ -118,7 +130,7 @@
         <w:t xml:space="preserve"> </w:t>
       </w:r>
       <w:r>
-        <w:t xml:space="preserve">the patient and interfere with the efficacy of sedation. Second, it is common for patients receiving procedural sedation to receive supplemental oxygen routinely to reduce the risk of hypoxemia. This delays detection of respiratory depression by pulse oximetry. Ventilation can be monitored more directly with capnography or transcutaneous carbon dioxide monitoring, which overcomes pulse oximetry limitations. Therefore, we intend to</w:t>
+        <w:t xml:space="preserve">the patient and interfere with the efficacy of sedation. Second, it is common for patients receiving procedural sedation to receive supplemental oxygen routinely. Supplemental oxygen delays detection of respiratory depression by pulse oximetry. Ventilation can be assessed directly transcutaneous carbon dioxide monitoring systems.</w:t>
       </w:r>
     </w:p>
     <w:bookmarkEnd w:id="20"/>
@@ -167,10 +179,10 @@
         <w:t xml:space="preserve">Peripheral nerve simulator (DS7A, Digimeter - or similar) will be used to deliver electrical stimulation using a bar electrode to as closely replicate the system used by</w:t>
       </w:r>
       <w:r>
-        <w:t xml:space="preserve"> </w:t>
-      </w:r>
-      <w:r>
-        <w:t xml:space="preserve">Smith et al. (2019)</w:t>
+        <w:rPr>
+          <w:vertAlign w:val="superscript"/>
+        </w:rPr>
+        <w:t xml:space="preserve">1</w:t>
       </w:r>
       <w:r>
         <w:t xml:space="preserve"> </w:t>
@@ -242,43 +254,22 @@
         <w:pStyle w:val="Bibliography"/>
       </w:pPr>
       <w:r>
-        <w:t xml:space="preserve">Smith, Hugh M, Joan Kilger, Christopher M Burkle, Darrell R Schroeder, and Bhargavi Gali. 2019.</w:t>
+        <w:t xml:space="preserve">1.</w:t>
       </w:r>
       <w:r>
         <w:t xml:space="preserve"> </w:t>
       </w:r>
       <w:r>
-        <w:t xml:space="preserve">“Peripheral Electrical Stimulation Reduces Postoperative Hypoxemia in Patients at Risk for Obstructive Sleep Apnea: A Randomized-Controlled Trial.”</w:t>
-      </w:r>
-      <w:r>
-        <w:t xml:space="preserve"> </w:t>
-      </w:r>
-      <w:r>
-        <w:rPr>
-          <w:iCs/>
-          <w:i/>
-        </w:rPr>
-        <w:t xml:space="preserve">Canadian Journal of Anesthesia/Journal Canadien d’anesth</w:t>
-      </w:r>
-      <w:r>
-        <w:rPr>
-          <w:iCs/>
-          <w:i/>
-        </w:rPr>
+        <w:t xml:space="preserve">	</w:t>
+      </w:r>
+      <w:r>
+        <w:t xml:space="preserve">Smith HM, Kilger J, Burkle CM, Schroeder DR, Gali B: Peripheral electrical stimulation reduces postoperative hypoxemia in patients at risk for obstructive sleep apnea: A randomized-controlled trial. Canadian Journal of Anesthesia/Journal canadien d’anesth</w:t>
+      </w:r>
+      <w:r>
         <w:t xml:space="preserve">é</w:t>
       </w:r>
       <w:r>
-        <w:rPr>
-          <w:iCs/>
-          <w:i/>
-        </w:rPr>
-        <w:t xml:space="preserve">sie</w:t>
-      </w:r>
-      <w:r>
-        <w:t xml:space="preserve"> </w:t>
-      </w:r>
-      <w:r>
-        <w:t xml:space="preserve">66 (11): 1296–1309.</w:t>
+        <w:t xml:space="preserve">sie 2019; 66:1296–309</w:t>
       </w:r>
     </w:p>
     <w:bookmarkEnd w:id="22"/>
@@ -288,43 +279,22 @@
         <w:pStyle w:val="Bibliography"/>
       </w:pPr>
       <w:r>
-        <w:t xml:space="preserve">Suen, Colin M, and Frances Chung. 2019.</w:t>
+        <w:t xml:space="preserve">2.</w:t>
       </w:r>
       <w:r>
         <w:t xml:space="preserve"> </w:t>
       </w:r>
       <w:r>
-        <w:t xml:space="preserve">“Pulse-Ox Paradox: Potential Versus Pitfalls of Pulse Oximetry Monitoring in Surgical Patients with Obstructive Sleep Apnea.”</w:t>
-      </w:r>
-      <w:r>
-        <w:t xml:space="preserve"> </w:t>
-      </w:r>
-      <w:r>
-        <w:rPr>
-          <w:iCs/>
-          <w:i/>
-        </w:rPr>
-        <w:t xml:space="preserve">Canadian Journal of Anesthesia/Journal Canadien d’anesth</w:t>
-      </w:r>
-      <w:r>
-        <w:rPr>
-          <w:iCs/>
-          <w:i/>
-        </w:rPr>
+        <w:t xml:space="preserve">	</w:t>
+      </w:r>
+      <w:r>
+        <w:t xml:space="preserve">Suen CM, Chung F: Pulse-ox paradox: Potential versus pitfalls of pulse oximetry monitoring in surgical patients with obstructive sleep apnea. Canadian Journal of Anesthesia/Journal canadien d’anesth</w:t>
+      </w:r>
+      <w:r>
         <w:t xml:space="preserve">é</w:t>
       </w:r>
       <w:r>
-        <w:rPr>
-          <w:iCs/>
-          <w:i/>
-        </w:rPr>
-        <w:t xml:space="preserve">sie</w:t>
-      </w:r>
-      <w:r>
-        <w:t xml:space="preserve"> </w:t>
-      </w:r>
-      <w:r>
-        <w:t xml:space="preserve">66 (11): 1286–90.</w:t>
+        <w:t xml:space="preserve">sie 2019; 66:1286–90</w:t>
       </w:r>
     </w:p>
     <w:bookmarkEnd w:id="23"/>
@@ -2414,7 +2384,10 @@
       <w:lvlText w:val=" "/>
       <w:lvlJc w:val="left"/>
       <w:pPr>
-        <w:ind w:left="720" w:hanging="480"/>
+        <w:tabs>
+          <w:tab w:val="num" w:pos="0"/>
+        </w:tabs>
+        <w:ind w:left="480" w:hanging="480"/>
       </w:pPr>
     </w:lvl>
     <w:lvl w:ilvl="1">
@@ -2422,7 +2395,10 @@
       <w:lvlText w:val=" "/>
       <w:lvlJc w:val="left"/>
       <w:pPr>
-        <w:ind w:left="1440" w:hanging="480"/>
+        <w:tabs>
+          <w:tab w:val="num" w:pos="720"/>
+        </w:tabs>
+        <w:ind w:left="1200" w:hanging="480"/>
       </w:pPr>
     </w:lvl>
     <w:lvl w:ilvl="2">
@@ -2430,7 +2406,10 @@
       <w:lvlText w:val=" "/>
       <w:lvlJc w:val="left"/>
       <w:pPr>
-        <w:ind w:left="2160" w:hanging="480"/>
+        <w:tabs>
+          <w:tab w:val="num" w:pos="1440"/>
+        </w:tabs>
+        <w:ind w:left="1920" w:hanging="480"/>
       </w:pPr>
     </w:lvl>
     <w:lvl w:ilvl="3">
@@ -2438,7 +2417,10 @@
       <w:lvlText w:val=" "/>
       <w:lvlJc w:val="left"/>
       <w:pPr>
-        <w:ind w:left="2880" w:hanging="480"/>
+        <w:tabs>
+          <w:tab w:val="num" w:pos="2160"/>
+        </w:tabs>
+        <w:ind w:left="2640" w:hanging="480"/>
       </w:pPr>
     </w:lvl>
     <w:lvl w:ilvl="4">
@@ -2446,7 +2428,10 @@
       <w:lvlText w:val=" "/>
       <w:lvlJc w:val="left"/>
       <w:pPr>
-        <w:ind w:left="3600" w:hanging="480"/>
+        <w:tabs>
+          <w:tab w:val="num" w:pos="2880"/>
+        </w:tabs>
+        <w:ind w:left="3360" w:hanging="480"/>
       </w:pPr>
     </w:lvl>
     <w:lvl w:ilvl="5">
@@ -2454,7 +2439,10 @@
       <w:lvlText w:val=" "/>
       <w:lvlJc w:val="left"/>
       <w:pPr>
-        <w:ind w:left="4320" w:hanging="480"/>
+        <w:tabs>
+          <w:tab w:val="num" w:pos="3600"/>
+        </w:tabs>
+        <w:ind w:left="4080" w:hanging="480"/>
       </w:pPr>
     </w:lvl>
     <w:lvl w:ilvl="6">
@@ -2462,7 +2450,10 @@
       <w:lvlText w:val=" "/>
       <w:lvlJc w:val="left"/>
       <w:pPr>
-        <w:ind w:left="5040" w:hanging="480"/>
+        <w:tabs>
+          <w:tab w:val="num" w:pos="4320"/>
+        </w:tabs>
+        <w:ind w:left="4800" w:hanging="480"/>
       </w:pPr>
     </w:lvl>
     <w:lvl w:ilvl="7">
@@ -2470,7 +2461,10 @@
       <w:lvlText w:val=" "/>
       <w:lvlJc w:val="left"/>
       <w:pPr>
-        <w:ind w:left="5760" w:hanging="480"/>
+        <w:tabs>
+          <w:tab w:val="num" w:pos="5040"/>
+        </w:tabs>
+        <w:ind w:left="5520" w:hanging="480"/>
       </w:pPr>
     </w:lvl>
     <w:lvl w:ilvl="8">
@@ -2478,7 +2472,10 @@
       <w:lvlText w:val=" "/>
       <w:lvlJc w:val="left"/>
       <w:pPr>
-        <w:ind w:left="6480" w:hanging="480"/>
+        <w:tabs>
+          <w:tab w:val="num" w:pos="5760"/>
+        </w:tabs>
+        <w:ind w:left="6240" w:hanging="480"/>
       </w:pPr>
     </w:lvl>
   </w:abstractNum>
@@ -2490,7 +2487,10 @@
       <w:lvlText w:val="•"/>
       <w:lvlJc w:val="left"/>
       <w:pPr>
-        <w:ind w:left="720" w:hanging="480"/>
+        <w:tabs>
+          <w:tab w:val="num" w:pos="0"/>
+        </w:tabs>
+        <w:ind w:left="480" w:hanging="480"/>
       </w:pPr>
     </w:lvl>
     <w:lvl w:ilvl="1">
@@ -2498,7 +2498,10 @@
       <w:lvlText w:val="–"/>
       <w:lvlJc w:val="left"/>
       <w:pPr>
-        <w:ind w:left="1440" w:hanging="480"/>
+        <w:tabs>
+          <w:tab w:val="num" w:pos="720"/>
+        </w:tabs>
+        <w:ind w:left="1200" w:hanging="480"/>
       </w:pPr>
     </w:lvl>
     <w:lvl w:ilvl="2">
@@ -2506,7 +2509,10 @@
       <w:lvlText w:val="•"/>
       <w:lvlJc w:val="left"/>
       <w:pPr>
-        <w:ind w:left="2160" w:hanging="480"/>
+        <w:tabs>
+          <w:tab w:val="num" w:pos="1440"/>
+        </w:tabs>
+        <w:ind w:left="1920" w:hanging="480"/>
       </w:pPr>
     </w:lvl>
     <w:lvl w:ilvl="3">
@@ -2514,7 +2520,10 @@
       <w:lvlText w:val="–"/>
       <w:lvlJc w:val="left"/>
       <w:pPr>
-        <w:ind w:left="2880" w:hanging="480"/>
+        <w:tabs>
+          <w:tab w:val="num" w:pos="2160"/>
+        </w:tabs>
+        <w:ind w:left="2640" w:hanging="480"/>
       </w:pPr>
     </w:lvl>
     <w:lvl w:ilvl="4">
@@ -2522,7 +2531,10 @@
       <w:lvlText w:val="•"/>
       <w:lvlJc w:val="left"/>
       <w:pPr>
-        <w:ind w:left="3600" w:hanging="480"/>
+        <w:tabs>
+          <w:tab w:val="num" w:pos="2880"/>
+        </w:tabs>
+        <w:ind w:left="3360" w:hanging="480"/>
       </w:pPr>
     </w:lvl>
     <w:lvl w:ilvl="5">
@@ -2530,7 +2542,10 @@
       <w:lvlText w:val="–"/>
       <w:lvlJc w:val="left"/>
       <w:pPr>
-        <w:ind w:left="4320" w:hanging="480"/>
+        <w:tabs>
+          <w:tab w:val="num" w:pos="3600"/>
+        </w:tabs>
+        <w:ind w:left="4080" w:hanging="480"/>
       </w:pPr>
     </w:lvl>
     <w:lvl w:ilvl="6">
@@ -2538,7 +2553,10 @@
       <w:lvlText w:val="•"/>
       <w:lvlJc w:val="left"/>
       <w:pPr>
-        <w:ind w:left="5040" w:hanging="480"/>
+        <w:tabs>
+          <w:tab w:val="num" w:pos="4320"/>
+        </w:tabs>
+        <w:ind w:left="4800" w:hanging="480"/>
       </w:pPr>
     </w:lvl>
     <w:lvl w:ilvl="7">
@@ -2546,7 +2564,10 @@
       <w:lvlText w:val="–"/>
       <w:lvlJc w:val="left"/>
       <w:pPr>
-        <w:ind w:left="5760" w:hanging="480"/>
+        <w:tabs>
+          <w:tab w:val="num" w:pos="5040"/>
+        </w:tabs>
+        <w:ind w:left="5520" w:hanging="480"/>
       </w:pPr>
     </w:lvl>
     <w:lvl w:ilvl="8">
@@ -2554,7 +2575,10 @@
       <w:lvlText w:val="•"/>
       <w:lvlJc w:val="left"/>
       <w:pPr>
-        <w:ind w:left="6480" w:hanging="480"/>
+        <w:tabs>
+          <w:tab w:val="num" w:pos="5760"/>
+        </w:tabs>
+        <w:ind w:left="6240" w:hanging="480"/>
       </w:pPr>
     </w:lvl>
   </w:abstractNum>

</xml_diff>